<commit_message>
Included wind combo for output
</commit_message>
<xml_diff>
--- a/Other Files/REU Final Paper.docx
+++ b/Other Files/REU Final Paper.docx
@@ -3,8 +3,684 @@
 <w:document xmlns:wpc="http://schemas.microsoft.com/office/word/2010/wordprocessingCanvas" xmlns:mc="http://schemas.openxmlformats.org/markup-compatibility/2006" xmlns:o="urn:schemas-microsoft-com:office:office" xmlns:r="http://schemas.openxmlformats.org/officeDocument/2006/relationships" xmlns:m="http://schemas.openxmlformats.org/officeDocument/2006/math" xmlns:v="urn:schemas-microsoft-com:vml" xmlns:wp14="http://schemas.microsoft.com/office/word/2010/wordprocessingDrawing" xmlns:wp="http://schemas.openxmlformats.org/drawingml/2006/wordprocessingDrawing" xmlns:w10="urn:schemas-microsoft-com:office:word" xmlns:w="http://schemas.openxmlformats.org/wordprocessingml/2006/main" xmlns:w14="http://schemas.microsoft.com/office/word/2010/wordml" xmlns:wpg="http://schemas.microsoft.com/office/word/2010/wordprocessingGroup" xmlns:wpi="http://schemas.microsoft.com/office/word/2010/wordprocessingInk" xmlns:wne="http://schemas.microsoft.com/office/word/2006/wordml" xmlns:wps="http://schemas.microsoft.com/office/word/2010/wordprocessingShape" mc:Ignorable="w14 wp14">
   <w:body>
     <w:p>
-      <w:bookmarkStart w:id="0" w:name="_GoBack"/>
-      <w:bookmarkEnd w:id="0"/>
+      <w:pPr>
+        <w:jc w:val="center"/>
+        <w:rPr>
+          <w:rFonts w:ascii="Arial" w:hAnsi="Arial" w:cs="Arial"/>
+          <w:b/>
+          <w:sz w:val="32"/>
+          <w:szCs w:val="32"/>
+        </w:rPr>
+      </w:pPr>
+      <w:r>
+        <w:rPr>
+          <w:rFonts w:ascii="Arial" w:hAnsi="Arial" w:cs="Arial"/>
+          <w:b/>
+          <w:sz w:val="32"/>
+          <w:szCs w:val="32"/>
+        </w:rPr>
+        <w:t>Three-Dimensional Simulated Construction of Self-Supporting Vertical Structure with Mobile Robots Reacting to Structural Instabilities</w:t>
+      </w:r>
+    </w:p>
+    <w:p>
+      <w:pPr>
+        <w:rPr>
+          <w:rFonts w:ascii="Arial" w:hAnsi="Arial" w:cs="Arial"/>
+          <w:sz w:val="32"/>
+          <w:szCs w:val="32"/>
+        </w:rPr>
+      </w:pPr>
+      <w:r>
+        <w:rPr>
+          <w:rFonts w:ascii="Arial" w:hAnsi="Arial" w:cs="Arial"/>
+          <w:noProof/>
+          <w:sz w:val="32"/>
+          <w:szCs w:val="32"/>
+        </w:rPr>
+        <mc:AlternateContent>
+          <mc:Choice Requires="wps">
+            <w:drawing>
+              <wp:anchor distT="0" distB="0" distL="114300" distR="114300" simplePos="0" relativeHeight="251659264" behindDoc="0" locked="0" layoutInCell="1" allowOverlap="1" wp14:anchorId="6B0B076F" wp14:editId="21291E18">
+                <wp:simplePos x="0" y="0"/>
+                <wp:positionH relativeFrom="column">
+                  <wp:posOffset>-353060</wp:posOffset>
+                </wp:positionH>
+                <wp:positionV relativeFrom="paragraph">
+                  <wp:posOffset>89535</wp:posOffset>
+                </wp:positionV>
+                <wp:extent cx="2238375" cy="1152525"/>
+                <wp:effectExtent l="0" t="0" r="0" b="0"/>
+                <wp:wrapNone/>
+                <wp:docPr id="1" name="Text Box 1"/>
+                <wp:cNvGraphicFramePr/>
+                <a:graphic xmlns:a="http://schemas.openxmlformats.org/drawingml/2006/main">
+                  <a:graphicData uri="http://schemas.microsoft.com/office/word/2010/wordprocessingShape">
+                    <wps:wsp>
+                      <wps:cNvSpPr txBox="1"/>
+                      <wps:spPr>
+                        <a:xfrm>
+                          <a:off x="0" y="0"/>
+                          <a:ext cx="2238375" cy="1152525"/>
+                        </a:xfrm>
+                        <a:prstGeom prst="rect">
+                          <a:avLst/>
+                        </a:prstGeom>
+                        <a:noFill/>
+                        <a:ln w="6350">
+                          <a:noFill/>
+                        </a:ln>
+                        <a:effectLst/>
+                      </wps:spPr>
+                      <wps:style>
+                        <a:lnRef idx="0">
+                          <a:schemeClr val="accent1"/>
+                        </a:lnRef>
+                        <a:fillRef idx="0">
+                          <a:schemeClr val="accent1"/>
+                        </a:fillRef>
+                        <a:effectRef idx="0">
+                          <a:schemeClr val="accent1"/>
+                        </a:effectRef>
+                        <a:fontRef idx="minor">
+                          <a:schemeClr val="dk1"/>
+                        </a:fontRef>
+                      </wps:style>
+                      <wps:txbx>
+                        <w:txbxContent>
+                          <w:p>
+                            <w:pPr>
+                              <w:jc w:val="center"/>
+                              <w:rPr>
+                                <w:rFonts w:ascii="Arial" w:hAnsi="Arial" w:cs="Arial"/>
+                              </w:rPr>
+                            </w:pPr>
+                            <w:r>
+                              <w:rPr>
+                                <w:rFonts w:ascii="Arial" w:hAnsi="Arial" w:cs="Arial"/>
+                              </w:rPr>
+                              <w:t>Luis Perez</w:t>
+                            </w:r>
+                          </w:p>
+                          <w:p>
+                            <w:pPr>
+                              <w:jc w:val="center"/>
+                              <w:rPr>
+                                <w:rFonts w:ascii="Arial" w:hAnsi="Arial" w:cs="Arial"/>
+                              </w:rPr>
+                            </w:pPr>
+                            <w:r>
+                              <w:rPr>
+                                <w:rFonts w:ascii="Arial" w:hAnsi="Arial" w:cs="Arial"/>
+                              </w:rPr>
+                              <w:t>luisperez@college.harvard.edu</w:t>
+                            </w:r>
+                          </w:p>
+                          <w:p>
+                            <w:pPr>
+                              <w:jc w:val="center"/>
+                              <w:rPr>
+                                <w:rFonts w:ascii="Arial" w:hAnsi="Arial" w:cs="Arial"/>
+                              </w:rPr>
+                            </w:pPr>
+                            <w:r>
+                              <w:rPr>
+                                <w:rFonts w:ascii="Arial" w:hAnsi="Arial" w:cs="Arial"/>
+                              </w:rPr>
+                              <w:t>SEAS/Wyss Institute</w:t>
+                            </w:r>
+                          </w:p>
+                          <w:p>
+                            <w:pPr>
+                              <w:jc w:val="center"/>
+                              <w:rPr>
+                                <w:rFonts w:ascii="Arial" w:hAnsi="Arial" w:cs="Arial"/>
+                              </w:rPr>
+                            </w:pPr>
+                            <w:r>
+                              <w:rPr>
+                                <w:rFonts w:ascii="Arial" w:hAnsi="Arial" w:cs="Arial"/>
+                              </w:rPr>
+                              <w:t>Harvard University</w:t>
+                            </w:r>
+                          </w:p>
+                          <w:p>
+                            <w:pPr>
+                              <w:jc w:val="center"/>
+                              <w:rPr>
+                                <w:rFonts w:ascii="Arial" w:hAnsi="Arial" w:cs="Arial"/>
+                              </w:rPr>
+                            </w:pPr>
+                            <w:r>
+                              <w:rPr>
+                                <w:rFonts w:ascii="Arial" w:hAnsi="Arial" w:cs="Arial"/>
+                              </w:rPr>
+                              <w:t>Cambridge, MA</w:t>
+                            </w:r>
+                          </w:p>
+                        </w:txbxContent>
+                      </wps:txbx>
+                      <wps:bodyPr rot="0" spcFirstLastPara="0" vertOverflow="overflow" horzOverflow="overflow" vert="horz" wrap="square" lIns="91440" tIns="45720" rIns="91440" bIns="45720" numCol="1" spcCol="0" rtlCol="0" fromWordArt="0" anchor="t" anchorCtr="0" forceAA="0" compatLnSpc="1">
+                        <a:prstTxWarp prst="textNoShape">
+                          <a:avLst/>
+                        </a:prstTxWarp>
+                        <a:noAutofit/>
+                      </wps:bodyPr>
+                    </wps:wsp>
+                  </a:graphicData>
+                </a:graphic>
+                <wp14:sizeRelH relativeFrom="margin">
+                  <wp14:pctWidth>0</wp14:pctWidth>
+                </wp14:sizeRelH>
+                <wp14:sizeRelV relativeFrom="margin">
+                  <wp14:pctHeight>0</wp14:pctHeight>
+                </wp14:sizeRelV>
+              </wp:anchor>
+            </w:drawing>
+          </mc:Choice>
+          <mc:Fallback>
+            <w:pict>
+              <v:shapetype id="_x0000_t202" coordsize="21600,21600" o:spt="202" path="m,l,21600r21600,l21600,xe">
+                <v:stroke joinstyle="miter"/>
+                <v:path gradientshapeok="t" o:connecttype="rect"/>
+              </v:shapetype>
+              <v:shape id="Text Box 1" o:spid="_x0000_s1026" type="#_x0000_t202" style="position:absolute;margin-left:-27.8pt;margin-top:7.05pt;width:176.25pt;height:90.75pt;z-index:251659264;visibility:visible;mso-wrap-style:square;mso-width-percent:0;mso-height-percent:0;mso-wrap-distance-left:9pt;mso-wrap-distance-top:0;mso-wrap-distance-right:9pt;mso-wrap-distance-bottom:0;mso-position-horizontal:absolute;mso-position-horizontal-relative:text;mso-position-vertical:absolute;mso-position-vertical-relative:text;mso-width-percent:0;mso-height-percent:0;mso-width-relative:margin;mso-height-relative:margin;v-text-anchor:top" o:gfxdata="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" filled="f" stroked="f" strokeweight=".5pt">
+                <v:textbox>
+                  <w:txbxContent>
+                    <w:p>
+                      <w:pPr>
+                        <w:jc w:val="center"/>
+                        <w:rPr>
+                          <w:rFonts w:ascii="Arial" w:hAnsi="Arial" w:cs="Arial"/>
+                        </w:rPr>
+                      </w:pPr>
+                      <w:r>
+                        <w:rPr>
+                          <w:rFonts w:ascii="Arial" w:hAnsi="Arial" w:cs="Arial"/>
+                        </w:rPr>
+                        <w:t>Luis Perez</w:t>
+                      </w:r>
+                    </w:p>
+                    <w:p>
+                      <w:pPr>
+                        <w:jc w:val="center"/>
+                        <w:rPr>
+                          <w:rFonts w:ascii="Arial" w:hAnsi="Arial" w:cs="Arial"/>
+                        </w:rPr>
+                      </w:pPr>
+                      <w:r>
+                        <w:rPr>
+                          <w:rFonts w:ascii="Arial" w:hAnsi="Arial" w:cs="Arial"/>
+                        </w:rPr>
+                        <w:t>luisperez@college.harvard.edu</w:t>
+                      </w:r>
+                    </w:p>
+                    <w:p>
+                      <w:pPr>
+                        <w:jc w:val="center"/>
+                        <w:rPr>
+                          <w:rFonts w:ascii="Arial" w:hAnsi="Arial" w:cs="Arial"/>
+                        </w:rPr>
+                      </w:pPr>
+                      <w:r>
+                        <w:rPr>
+                          <w:rFonts w:ascii="Arial" w:hAnsi="Arial" w:cs="Arial"/>
+                        </w:rPr>
+                        <w:t>SEAS/Wyss Institute</w:t>
+                      </w:r>
+                    </w:p>
+                    <w:p>
+                      <w:pPr>
+                        <w:jc w:val="center"/>
+                        <w:rPr>
+                          <w:rFonts w:ascii="Arial" w:hAnsi="Arial" w:cs="Arial"/>
+                        </w:rPr>
+                      </w:pPr>
+                      <w:r>
+                        <w:rPr>
+                          <w:rFonts w:ascii="Arial" w:hAnsi="Arial" w:cs="Arial"/>
+                        </w:rPr>
+                        <w:t>Harvard University</w:t>
+                      </w:r>
+                    </w:p>
+                    <w:p>
+                      <w:pPr>
+                        <w:jc w:val="center"/>
+                        <w:rPr>
+                          <w:rFonts w:ascii="Arial" w:hAnsi="Arial" w:cs="Arial"/>
+                        </w:rPr>
+                      </w:pPr>
+                      <w:r>
+                        <w:rPr>
+                          <w:rFonts w:ascii="Arial" w:hAnsi="Arial" w:cs="Arial"/>
+                        </w:rPr>
+                        <w:t>Cambridge, MA</w:t>
+                      </w:r>
+                    </w:p>
+                  </w:txbxContent>
+                </v:textbox>
+              </v:shape>
+            </w:pict>
+          </mc:Fallback>
+        </mc:AlternateContent>
+      </w:r>
+      <w:r>
+        <w:rPr>
+          <w:rFonts w:ascii="Arial" w:hAnsi="Arial" w:cs="Arial"/>
+          <w:noProof/>
+          <w:sz w:val="32"/>
+          <w:szCs w:val="32"/>
+        </w:rPr>
+        <mc:AlternateContent>
+          <mc:Choice Requires="wps">
+            <w:drawing>
+              <wp:anchor distT="0" distB="0" distL="114300" distR="114300" simplePos="0" relativeHeight="251661312" behindDoc="0" locked="0" layoutInCell="1" allowOverlap="1" wp14:anchorId="3F09E394" wp14:editId="796C6BDF">
+                <wp:simplePos x="0" y="0"/>
+                <wp:positionH relativeFrom="column">
+                  <wp:posOffset>1913890</wp:posOffset>
+                </wp:positionH>
+                <wp:positionV relativeFrom="paragraph">
+                  <wp:posOffset>89535</wp:posOffset>
+                </wp:positionV>
+                <wp:extent cx="2238375" cy="1152525"/>
+                <wp:effectExtent l="0" t="0" r="0" b="0"/>
+                <wp:wrapNone/>
+                <wp:docPr id="4" name="Text Box 4"/>
+                <wp:cNvGraphicFramePr/>
+                <a:graphic xmlns:a="http://schemas.openxmlformats.org/drawingml/2006/main">
+                  <a:graphicData uri="http://schemas.microsoft.com/office/word/2010/wordprocessingShape">
+                    <wps:wsp>
+                      <wps:cNvSpPr txBox="1"/>
+                      <wps:spPr>
+                        <a:xfrm>
+                          <a:off x="0" y="0"/>
+                          <a:ext cx="2238375" cy="1152525"/>
+                        </a:xfrm>
+                        <a:prstGeom prst="rect">
+                          <a:avLst/>
+                        </a:prstGeom>
+                        <a:noFill/>
+                        <a:ln w="6350">
+                          <a:noFill/>
+                        </a:ln>
+                        <a:effectLst/>
+                      </wps:spPr>
+                      <wps:style>
+                        <a:lnRef idx="0">
+                          <a:schemeClr val="accent1"/>
+                        </a:lnRef>
+                        <a:fillRef idx="0">
+                          <a:schemeClr val="accent1"/>
+                        </a:fillRef>
+                        <a:effectRef idx="0">
+                          <a:schemeClr val="accent1"/>
+                        </a:effectRef>
+                        <a:fontRef idx="minor">
+                          <a:schemeClr val="dk1"/>
+                        </a:fontRef>
+                      </wps:style>
+                      <wps:txbx>
+                        <w:txbxContent>
+                          <w:p>
+                            <w:pPr>
+                              <w:jc w:val="center"/>
+                              <w:rPr>
+                                <w:rFonts w:ascii="Arial" w:hAnsi="Arial" w:cs="Arial"/>
+                              </w:rPr>
+                            </w:pPr>
+                            <w:r>
+                              <w:rPr>
+                                <w:rFonts w:ascii="Arial" w:hAnsi="Arial" w:cs="Arial"/>
+                              </w:rPr>
+                              <w:t>Justin Werfel</w:t>
+                            </w:r>
+                          </w:p>
+                          <w:p>
+                            <w:pPr>
+                              <w:jc w:val="center"/>
+                              <w:rPr>
+                                <w:rFonts w:ascii="Arial" w:hAnsi="Arial" w:cs="Arial"/>
+                              </w:rPr>
+                            </w:pPr>
+                            <w:r>
+                              <w:rPr>
+                                <w:rFonts w:ascii="Arial" w:hAnsi="Arial" w:cs="Arial"/>
+                              </w:rPr>
+                              <w:t>justin.werfel@wyss.h</w:t>
+                            </w:r>
+                            <w:bookmarkStart w:id="0" w:name="_GoBack"/>
+                            <w:bookmarkEnd w:id="0"/>
+                            <w:r>
+                              <w:rPr>
+                                <w:rFonts w:ascii="Arial" w:hAnsi="Arial" w:cs="Arial"/>
+                              </w:rPr>
+                              <w:t>arvard.edu</w:t>
+                            </w:r>
+                          </w:p>
+                          <w:p>
+                            <w:pPr>
+                              <w:jc w:val="center"/>
+                              <w:rPr>
+                                <w:rFonts w:ascii="Arial" w:hAnsi="Arial" w:cs="Arial"/>
+                              </w:rPr>
+                            </w:pPr>
+                            <w:r>
+                              <w:rPr>
+                                <w:rFonts w:ascii="Arial" w:hAnsi="Arial" w:cs="Arial"/>
+                              </w:rPr>
+                              <w:t>SEAS/Wyss Institute</w:t>
+                            </w:r>
+                          </w:p>
+                          <w:p>
+                            <w:pPr>
+                              <w:jc w:val="center"/>
+                              <w:rPr>
+                                <w:rFonts w:ascii="Arial" w:hAnsi="Arial" w:cs="Arial"/>
+                              </w:rPr>
+                            </w:pPr>
+                            <w:r>
+                              <w:rPr>
+                                <w:rFonts w:ascii="Arial" w:hAnsi="Arial" w:cs="Arial"/>
+                              </w:rPr>
+                              <w:t>Harvard University</w:t>
+                            </w:r>
+                          </w:p>
+                          <w:p>
+                            <w:pPr>
+                              <w:jc w:val="center"/>
+                              <w:rPr>
+                                <w:rFonts w:ascii="Arial" w:hAnsi="Arial" w:cs="Arial"/>
+                              </w:rPr>
+                            </w:pPr>
+                            <w:r>
+                              <w:rPr>
+                                <w:rFonts w:ascii="Arial" w:hAnsi="Arial" w:cs="Arial"/>
+                              </w:rPr>
+                              <w:t>Cambridge, MA</w:t>
+                            </w:r>
+                          </w:p>
+                        </w:txbxContent>
+                      </wps:txbx>
+                      <wps:bodyPr rot="0" spcFirstLastPara="0" vertOverflow="overflow" horzOverflow="overflow" vert="horz" wrap="square" lIns="91440" tIns="45720" rIns="91440" bIns="45720" numCol="1" spcCol="0" rtlCol="0" fromWordArt="0" anchor="t" anchorCtr="0" forceAA="0" compatLnSpc="1">
+                        <a:prstTxWarp prst="textNoShape">
+                          <a:avLst/>
+                        </a:prstTxWarp>
+                        <a:noAutofit/>
+                      </wps:bodyPr>
+                    </wps:wsp>
+                  </a:graphicData>
+                </a:graphic>
+                <wp14:sizeRelH relativeFrom="margin">
+                  <wp14:pctWidth>0</wp14:pctWidth>
+                </wp14:sizeRelH>
+                <wp14:sizeRelV relativeFrom="margin">
+                  <wp14:pctHeight>0</wp14:pctHeight>
+                </wp14:sizeRelV>
+              </wp:anchor>
+            </w:drawing>
+          </mc:Choice>
+          <mc:Fallback>
+            <w:pict>
+              <v:shape id="Text Box 4" o:spid="_x0000_s1027" type="#_x0000_t202" style="position:absolute;margin-left:150.7pt;margin-top:7.05pt;width:176.25pt;height:90.75pt;z-index:251661312;visibility:visible;mso-wrap-style:square;mso-width-percent:0;mso-height-percent:0;mso-wrap-distance-left:9pt;mso-wrap-distance-top:0;mso-wrap-distance-right:9pt;mso-wrap-distance-bottom:0;mso-position-horizontal:absolute;mso-position-horizontal-relative:text;mso-position-vertical:absolute;mso-position-vertical-relative:text;mso-width-percent:0;mso-height-percent:0;mso-width-relative:margin;mso-height-relative:margin;v-text-anchor:top" o:gfxdata="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" filled="f" stroked="f" strokeweight=".5pt">
+                <v:textbox>
+                  <w:txbxContent>
+                    <w:p>
+                      <w:pPr>
+                        <w:jc w:val="center"/>
+                        <w:rPr>
+                          <w:rFonts w:ascii="Arial" w:hAnsi="Arial" w:cs="Arial"/>
+                        </w:rPr>
+                      </w:pPr>
+                      <w:r>
+                        <w:rPr>
+                          <w:rFonts w:ascii="Arial" w:hAnsi="Arial" w:cs="Arial"/>
+                        </w:rPr>
+                        <w:t>Justin Werfel</w:t>
+                      </w:r>
+                    </w:p>
+                    <w:p>
+                      <w:pPr>
+                        <w:jc w:val="center"/>
+                        <w:rPr>
+                          <w:rFonts w:ascii="Arial" w:hAnsi="Arial" w:cs="Arial"/>
+                        </w:rPr>
+                      </w:pPr>
+                      <w:r>
+                        <w:rPr>
+                          <w:rFonts w:ascii="Arial" w:hAnsi="Arial" w:cs="Arial"/>
+                        </w:rPr>
+                        <w:t>justin.werfel@wyss.h</w:t>
+                      </w:r>
+                      <w:bookmarkStart w:id="1" w:name="_GoBack"/>
+                      <w:bookmarkEnd w:id="1"/>
+                      <w:r>
+                        <w:rPr>
+                          <w:rFonts w:ascii="Arial" w:hAnsi="Arial" w:cs="Arial"/>
+                        </w:rPr>
+                        <w:t>arvard.edu</w:t>
+                      </w:r>
+                    </w:p>
+                    <w:p>
+                      <w:pPr>
+                        <w:jc w:val="center"/>
+                        <w:rPr>
+                          <w:rFonts w:ascii="Arial" w:hAnsi="Arial" w:cs="Arial"/>
+                        </w:rPr>
+                      </w:pPr>
+                      <w:r>
+                        <w:rPr>
+                          <w:rFonts w:ascii="Arial" w:hAnsi="Arial" w:cs="Arial"/>
+                        </w:rPr>
+                        <w:t>SEAS/Wyss Institute</w:t>
+                      </w:r>
+                    </w:p>
+                    <w:p>
+                      <w:pPr>
+                        <w:jc w:val="center"/>
+                        <w:rPr>
+                          <w:rFonts w:ascii="Arial" w:hAnsi="Arial" w:cs="Arial"/>
+                        </w:rPr>
+                      </w:pPr>
+                      <w:r>
+                        <w:rPr>
+                          <w:rFonts w:ascii="Arial" w:hAnsi="Arial" w:cs="Arial"/>
+                        </w:rPr>
+                        <w:t>Harvard University</w:t>
+                      </w:r>
+                    </w:p>
+                    <w:p>
+                      <w:pPr>
+                        <w:jc w:val="center"/>
+                        <w:rPr>
+                          <w:rFonts w:ascii="Arial" w:hAnsi="Arial" w:cs="Arial"/>
+                        </w:rPr>
+                      </w:pPr>
+                      <w:r>
+                        <w:rPr>
+                          <w:rFonts w:ascii="Arial" w:hAnsi="Arial" w:cs="Arial"/>
+                        </w:rPr>
+                        <w:t>Cambridge, MA</w:t>
+                      </w:r>
+                    </w:p>
+                  </w:txbxContent>
+                </v:textbox>
+              </v:shape>
+            </w:pict>
+          </mc:Fallback>
+        </mc:AlternateContent>
+      </w:r>
+      <w:r>
+        <w:rPr>
+          <w:rFonts w:ascii="Arial" w:hAnsi="Arial" w:cs="Arial"/>
+          <w:noProof/>
+          <w:sz w:val="32"/>
+          <w:szCs w:val="32"/>
+        </w:rPr>
+        <mc:AlternateContent>
+          <mc:Choice Requires="wps">
+            <w:drawing>
+              <wp:anchor distT="0" distB="0" distL="114300" distR="114300" simplePos="0" relativeHeight="251663360" behindDoc="0" locked="0" layoutInCell="1" allowOverlap="1" wp14:anchorId="137A6C34" wp14:editId="5A95C741">
+                <wp:simplePos x="0" y="0"/>
+                <wp:positionH relativeFrom="column">
+                  <wp:posOffset>4152265</wp:posOffset>
+                </wp:positionH>
+                <wp:positionV relativeFrom="paragraph">
+                  <wp:posOffset>89535</wp:posOffset>
+                </wp:positionV>
+                <wp:extent cx="2238375" cy="1152525"/>
+                <wp:effectExtent l="0" t="0" r="0" b="0"/>
+                <wp:wrapNone/>
+                <wp:docPr id="5" name="Text Box 5"/>
+                <wp:cNvGraphicFramePr/>
+                <a:graphic xmlns:a="http://schemas.openxmlformats.org/drawingml/2006/main">
+                  <a:graphicData uri="http://schemas.microsoft.com/office/word/2010/wordprocessingShape">
+                    <wps:wsp>
+                      <wps:cNvSpPr txBox="1"/>
+                      <wps:spPr>
+                        <a:xfrm>
+                          <a:off x="0" y="0"/>
+                          <a:ext cx="2238375" cy="1152525"/>
+                        </a:xfrm>
+                        <a:prstGeom prst="rect">
+                          <a:avLst/>
+                        </a:prstGeom>
+                        <a:noFill/>
+                        <a:ln w="6350">
+                          <a:noFill/>
+                        </a:ln>
+                        <a:effectLst/>
+                      </wps:spPr>
+                      <wps:style>
+                        <a:lnRef idx="0">
+                          <a:schemeClr val="accent1"/>
+                        </a:lnRef>
+                        <a:fillRef idx="0">
+                          <a:schemeClr val="accent1"/>
+                        </a:fillRef>
+                        <a:effectRef idx="0">
+                          <a:schemeClr val="accent1"/>
+                        </a:effectRef>
+                        <a:fontRef idx="minor">
+                          <a:schemeClr val="dk1"/>
+                        </a:fontRef>
+                      </wps:style>
+                      <wps:txbx>
+                        <w:txbxContent>
+                          <w:p>
+                            <w:pPr>
+                              <w:jc w:val="center"/>
+                              <w:rPr>
+                                <w:rFonts w:ascii="Arial" w:hAnsi="Arial" w:cs="Arial"/>
+                              </w:rPr>
+                            </w:pPr>
+                            <w:r>
+                              <w:rPr>
+                                <w:rFonts w:ascii="Arial" w:hAnsi="Arial" w:cs="Arial"/>
+                              </w:rPr>
+                              <w:t>Paul Kassabian</w:t>
+                            </w:r>
+                          </w:p>
+                          <w:p>
+                            <w:pPr>
+                              <w:jc w:val="center"/>
+                              <w:rPr>
+                                <w:rFonts w:ascii="Arial" w:hAnsi="Arial" w:cs="Arial"/>
+                              </w:rPr>
+                            </w:pPr>
+                            <w:r>
+                              <w:rPr>
+                                <w:rFonts w:ascii="Arial" w:hAnsi="Arial" w:cs="Arial"/>
+                              </w:rPr>
+                              <w:t>PEKassabian@sgh.com</w:t>
+                            </w:r>
+                          </w:p>
+                          <w:p>
+                            <w:pPr>
+                              <w:jc w:val="center"/>
+                              <w:rPr>
+                                <w:rFonts w:ascii="Arial" w:hAnsi="Arial" w:cs="Arial"/>
+                              </w:rPr>
+                            </w:pPr>
+                            <w:r>
+                              <w:rPr>
+                                <w:rFonts w:ascii="Arial" w:hAnsi="Arial" w:cs="Arial"/>
+                              </w:rPr>
+                              <w:t>Cambridge, MA</w:t>
+                            </w:r>
+                          </w:p>
+                        </w:txbxContent>
+                      </wps:txbx>
+                      <wps:bodyPr rot="0" spcFirstLastPara="0" vertOverflow="overflow" horzOverflow="overflow" vert="horz" wrap="square" lIns="91440" tIns="45720" rIns="91440" bIns="45720" numCol="1" spcCol="0" rtlCol="0" fromWordArt="0" anchor="t" anchorCtr="0" forceAA="0" compatLnSpc="1">
+                        <a:prstTxWarp prst="textNoShape">
+                          <a:avLst/>
+                        </a:prstTxWarp>
+                        <a:noAutofit/>
+                      </wps:bodyPr>
+                    </wps:wsp>
+                  </a:graphicData>
+                </a:graphic>
+                <wp14:sizeRelH relativeFrom="margin">
+                  <wp14:pctWidth>0</wp14:pctWidth>
+                </wp14:sizeRelH>
+                <wp14:sizeRelV relativeFrom="margin">
+                  <wp14:pctHeight>0</wp14:pctHeight>
+                </wp14:sizeRelV>
+              </wp:anchor>
+            </w:drawing>
+          </mc:Choice>
+          <mc:Fallback>
+            <w:pict>
+              <v:shape id="Text Box 5" o:spid="_x0000_s1028" type="#_x0000_t202" style="position:absolute;margin-left:326.95pt;margin-top:7.05pt;width:176.25pt;height:90.75pt;z-index:251663360;visibility:visible;mso-wrap-style:square;mso-width-percent:0;mso-height-percent:0;mso-wrap-distance-left:9pt;mso-wrap-distance-top:0;mso-wrap-distance-right:9pt;mso-wrap-distance-bottom:0;mso-position-horizontal:absolute;mso-position-horizontal-relative:text;mso-position-vertical:absolute;mso-position-vertical-relative:text;mso-width-percent:0;mso-height-percent:0;mso-width-relative:margin;mso-height-relative:margin;v-text-anchor:top" o:gfxdata="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" filled="f" stroked="f" strokeweight=".5pt">
+                <v:textbox>
+                  <w:txbxContent>
+                    <w:p>
+                      <w:pPr>
+                        <w:jc w:val="center"/>
+                        <w:rPr>
+                          <w:rFonts w:ascii="Arial" w:hAnsi="Arial" w:cs="Arial"/>
+                        </w:rPr>
+                      </w:pPr>
+                      <w:r>
+                        <w:rPr>
+                          <w:rFonts w:ascii="Arial" w:hAnsi="Arial" w:cs="Arial"/>
+                        </w:rPr>
+                        <w:t>Paul Kassabian</w:t>
+                      </w:r>
+                    </w:p>
+                    <w:p>
+                      <w:pPr>
+                        <w:jc w:val="center"/>
+                        <w:rPr>
+                          <w:rFonts w:ascii="Arial" w:hAnsi="Arial" w:cs="Arial"/>
+                        </w:rPr>
+                      </w:pPr>
+                      <w:r>
+                        <w:rPr>
+                          <w:rFonts w:ascii="Arial" w:hAnsi="Arial" w:cs="Arial"/>
+                        </w:rPr>
+                        <w:t>PEKassabian@sgh.com</w:t>
+                      </w:r>
+                    </w:p>
+                    <w:p>
+                      <w:pPr>
+                        <w:jc w:val="center"/>
+                        <w:rPr>
+                          <w:rFonts w:ascii="Arial" w:hAnsi="Arial" w:cs="Arial"/>
+                        </w:rPr>
+                      </w:pPr>
+                      <w:r>
+                        <w:rPr>
+                          <w:rFonts w:ascii="Arial" w:hAnsi="Arial" w:cs="Arial"/>
+                        </w:rPr>
+                        <w:t>Cambridge, MA</w:t>
+                      </w:r>
+                    </w:p>
+                  </w:txbxContent>
+                </v:textbox>
+              </v:shape>
+            </w:pict>
+          </mc:Fallback>
+        </mc:AlternateContent>
+      </w:r>
     </w:p>
     <w:sectPr>
       <w:pgSz w:w="12240" w:h="15840"/>
@@ -29,7 +705,7 @@
     </w:rPrDefault>
     <w:pPrDefault>
       <w:pPr>
-        <w:spacing w:after="200" w:line="276" w:lineRule="auto"/>
+        <w:spacing w:line="276" w:lineRule="auto"/>
       </w:pPr>
     </w:pPrDefault>
   </w:docDefaults>
@@ -219,7 +895,7 @@
     </w:rPrDefault>
     <w:pPrDefault>
       <w:pPr>
-        <w:spacing w:after="200" w:line="276" w:lineRule="auto"/>
+        <w:spacing w:line="276" w:lineRule="auto"/>
       </w:pPr>
     </w:pPrDefault>
   </w:docDefaults>

</xml_diff>

<commit_message>
Done for the daty
</commit_message>
<xml_diff>
--- a/Other Files/REU Final Paper.docx
+++ b/Other Files/REU Final Paper.docx
@@ -582,15 +582,12 @@
                                 <w:rFonts w:ascii="Arial" w:hAnsi="Arial" w:cs="Arial"/>
                               </w:rPr>
                             </w:pPr>
-                            <w:hyperlink r:id="rId5" w:history="1">
-                              <w:r>
-                                <w:rPr>
-                                  <w:rStyle w:val="Hyperlink"/>
-                                  <w:rFonts w:ascii="Arial" w:hAnsi="Arial" w:cs="Arial"/>
-                                </w:rPr>
-                                <w:t>PEKassabian@sgh.com</w:t>
-                              </w:r>
-                            </w:hyperlink>
+                            <w:r>
+                              <w:rPr>
+                                <w:rFonts w:ascii="Arial" w:hAnsi="Arial" w:cs="Arial"/>
+                              </w:rPr>
+                              <w:t>PEKassabian@sgh.com</w:t>
+                            </w:r>
                           </w:p>
                           <w:p>
                             <w:pPr>
@@ -688,15 +685,12 @@
                           <w:rFonts w:ascii="Arial" w:hAnsi="Arial" w:cs="Arial"/>
                         </w:rPr>
                       </w:pPr>
-                      <w:hyperlink r:id="rId6" w:history="1">
-                        <w:r>
-                          <w:rPr>
-                            <w:rStyle w:val="Hyperlink"/>
-                            <w:rFonts w:ascii="Arial" w:hAnsi="Arial" w:cs="Arial"/>
-                          </w:rPr>
-                          <w:t>PEKassabian@sgh.com</w:t>
-                        </w:r>
-                      </w:hyperlink>
+                      <w:r>
+                        <w:rPr>
+                          <w:rFonts w:ascii="Arial" w:hAnsi="Arial" w:cs="Arial"/>
+                        </w:rPr>
+                        <w:t>PEKassabian@sgh.com</w:t>
+                      </w:r>
                     </w:p>
                     <w:p>
                       <w:pPr>

</xml_diff>